<commit_message>
Correzione autogenerazione YAML e inserimento messagebox per commit.
</commit_message>
<xml_diff>
--- a/MdExplorer/templates/word/reference.docx
+++ b/MdExplorer/templates/word/reference.docx
@@ -4,7 +4,7 @@
   <w:body>
     <w:p>
       <w:pPr>
-        <w:pStyle w:val="Title"/>
+        <w:pStyle w:val="Titolo"/>
       </w:pPr>
       <w:r>
         <w:t xml:space="preserve">Title </w:t>
@@ -12,7 +12,7 @@
     </w:p>
     <w:p>
       <w:pPr>
-        <w:pStyle w:val="Subtitle"/>
+        <w:pStyle w:val="Sottotitolo"/>
       </w:pPr>
       <w:r>
         <w:t xml:space="preserve"> Subtitle </w:t>
@@ -28,7 +28,7 @@
     </w:p>
     <w:p>
       <w:pPr>
-        <w:pStyle w:val="Date"/>
+        <w:pStyle w:val="Data"/>
       </w:pPr>
       <w:r>
         <w:t xml:space="preserve"> Date </w:t>
@@ -44,7 +44,7 @@
     </w:p>
     <w:p>
       <w:pPr>
-        <w:pStyle w:val="Heading1"/>
+        <w:pStyle w:val="Titolo1"/>
         <w:spacing w:after="120"/>
       </w:pPr>
       <w:bookmarkStart w:id="0" w:name="heading-1"/>
@@ -55,7 +55,7 @@
     </w:p>
     <w:p>
       <w:pPr>
-        <w:pStyle w:val="Heading2"/>
+        <w:pStyle w:val="Titolo2"/>
       </w:pPr>
       <w:bookmarkStart w:id="1" w:name="heading-2"/>
       <w:r>
@@ -65,17 +65,23 @@
     </w:p>
     <w:p>
       <w:pPr>
-        <w:pStyle w:val="Heading3"/>
+        <w:pStyle w:val="Titolo3"/>
       </w:pPr>
       <w:bookmarkStart w:id="2" w:name="heading-3"/>
       <w:r>
-        <w:t xml:space="preserve"> Heading 3 </w:t>
+        <w:t xml:space="preserve"> </w:t>
+      </w:r>
+      <w:r>
+        <w:t>Heading</w:t>
+      </w:r>
+      <w:r>
+        <w:t xml:space="preserve"> 3 </w:t>
       </w:r>
       <w:bookmarkEnd w:id="2"/>
     </w:p>
     <w:p>
       <w:pPr>
-        <w:pStyle w:val="Heading4"/>
+        <w:pStyle w:val="Titolo4"/>
       </w:pPr>
       <w:bookmarkStart w:id="3" w:name="heading-4"/>
       <w:r>
@@ -85,7 +91,7 @@
     </w:p>
     <w:p>
       <w:pPr>
-        <w:pStyle w:val="Heading5"/>
+        <w:pStyle w:val="Titolo5"/>
       </w:pPr>
       <w:bookmarkStart w:id="4" w:name="heading-5"/>
       <w:r>
@@ -95,7 +101,7 @@
     </w:p>
     <w:p>
       <w:pPr>
-        <w:pStyle w:val="Heading6"/>
+        <w:pStyle w:val="Titolo6"/>
       </w:pPr>
       <w:bookmarkStart w:id="5" w:name="heading-6"/>
       <w:r>
@@ -105,7 +111,7 @@
     </w:p>
     <w:p>
       <w:pPr>
-        <w:pStyle w:val="Heading7"/>
+        <w:pStyle w:val="Titolo7"/>
       </w:pPr>
       <w:bookmarkStart w:id="6" w:name="heading-7"/>
       <w:r>
@@ -115,7 +121,7 @@
     </w:p>
     <w:p>
       <w:pPr>
-        <w:pStyle w:val="Heading8"/>
+        <w:pStyle w:val="Titolo8"/>
       </w:pPr>
       <w:bookmarkStart w:id="7" w:name="heading-8"/>
       <w:r>
@@ -125,7 +131,7 @@
     </w:p>
     <w:p>
       <w:pPr>
-        <w:pStyle w:val="Heading9"/>
+        <w:pStyle w:val="Titolo9"/>
       </w:pPr>
       <w:bookmarkStart w:id="8" w:name="heading-9"/>
       <w:r>
@@ -143,7 +149,7 @@
     </w:p>
     <w:p>
       <w:pPr>
-        <w:pStyle w:val="BodyText"/>
+        <w:pStyle w:val="Corpotesto"/>
       </w:pPr>
       <w:r>
         <w:t xml:space="preserve"> Body Text. Body Text Char.    </w:t>
@@ -171,7 +177,7 @@
       <w:hyperlink r:id="rId7">
         <w:r>
           <w:rPr>
-            <w:rStyle w:val="Hyperlink"/>
+            <w:rStyle w:val="Collegamentoipertestuale"/>
           </w:rPr>
           <w:t xml:space="preserve"> Hyperlink </w:t>
         </w:r>
@@ -181,14 +187,14 @@
       </w:r>
       <w:r>
         <w:rPr>
-          <w:rStyle w:val="FootnoteReference"/>
+          <w:rStyle w:val="Rimandonotaapidipagina"/>
         </w:rPr>
         <w:footnoteReference w:id="1"/>
       </w:r>
     </w:p>
     <w:p>
       <w:pPr>
-        <w:pStyle w:val="BlockText"/>
+        <w:pStyle w:val="Testodelblocco"/>
       </w:pPr>
       <w:r>
         <w:t xml:space="preserve"> Block Text. </w:t>
@@ -210,8 +216,8 @@
         <w:tblCaption w:val="Table caption."/>
       </w:tblPr>
       <w:tblGrid>
-        <w:gridCol w:w="842"/>
-        <w:gridCol w:w="842"/>
+        <w:gridCol w:w="738"/>
+        <w:gridCol w:w="738"/>
       </w:tblGrid>
       <w:tr>
         <w:trPr>
@@ -260,6 +266,9 @@
           <w:p>
             <w:pPr>
               <w:pStyle w:val="Compact"/>
+              <w:rPr>
+                <w:u w:val="single"/>
+              </w:rPr>
             </w:pPr>
             <w:r>
               <w:t xml:space="preserve"> 1 </w:t>
@@ -391,11 +400,11 @@
   <w:footnote w:id="1">
     <w:p>
       <w:pPr>
-        <w:pStyle w:val="FootnoteText"/>
+        <w:pStyle w:val="Testonotaapidipagina"/>
       </w:pPr>
       <w:r>
         <w:rPr>
-          <w:rStyle w:val="FootnoteReference"/>
+          <w:rStyle w:val="Rimandonotaapidipagina"/>
         </w:rPr>
         <w:footnoteRef/>
       </w:r>
@@ -601,7 +610,6 @@
     <w:lvl w:ilvl="0">
       <w:start w:val="1"/>
       <w:numFmt w:val="decimal"/>
-      <w:pStyle w:val="Heading1"/>
       <w:suff w:val="space"/>
       <w:lvlText w:val="%1"/>
       <w:lvlJc w:val="left"/>
@@ -615,7 +623,6 @@
     <w:lvl w:ilvl="1">
       <w:start w:val="1"/>
       <w:numFmt w:val="decimal"/>
-      <w:pStyle w:val="Heading2"/>
       <w:suff w:val="space"/>
       <w:lvlText w:val="%1.%2"/>
       <w:lvlJc w:val="left"/>
@@ -629,7 +636,6 @@
     <w:lvl w:ilvl="2">
       <w:start w:val="1"/>
       <w:numFmt w:val="decimal"/>
-      <w:pStyle w:val="Heading3"/>
       <w:suff w:val="space"/>
       <w:lvlText w:val="%1.%2.%3"/>
       <w:lvlJc w:val="left"/>
@@ -643,7 +649,6 @@
     <w:lvl w:ilvl="3">
       <w:start w:val="1"/>
       <w:numFmt w:val="decimal"/>
-      <w:pStyle w:val="Heading4"/>
       <w:suff w:val="space"/>
       <w:lvlText w:val="%1.%2.%3.%4"/>
       <w:lvlJc w:val="left"/>
@@ -657,7 +662,6 @@
     <w:lvl w:ilvl="4">
       <w:start w:val="1"/>
       <w:numFmt w:val="decimal"/>
-      <w:pStyle w:val="Heading5"/>
       <w:suff w:val="space"/>
       <w:lvlText w:val="%1.%2.%3.%4.%5"/>
       <w:lvlJc w:val="left"/>
@@ -671,7 +675,6 @@
     <w:lvl w:ilvl="5">
       <w:start w:val="1"/>
       <w:numFmt w:val="decimal"/>
-      <w:pStyle w:val="Heading6"/>
       <w:suff w:val="space"/>
       <w:lvlText w:val="%1.%2.%3.%4.%5.%6"/>
       <w:lvlJc w:val="left"/>
@@ -685,7 +688,6 @@
     <w:lvl w:ilvl="6">
       <w:start w:val="1"/>
       <w:numFmt w:val="decimal"/>
-      <w:pStyle w:val="Heading7"/>
       <w:suff w:val="space"/>
       <w:lvlText w:val="%1.%2.%3.%4.%5.%6.%7"/>
       <w:lvlJc w:val="left"/>
@@ -699,7 +701,6 @@
     <w:lvl w:ilvl="7">
       <w:start w:val="1"/>
       <w:numFmt w:val="decimal"/>
-      <w:pStyle w:val="Heading8"/>
       <w:suff w:val="space"/>
       <w:lvlText w:val="%1.%2.%3.%4.%5.%6.%7.%8"/>
       <w:lvlJc w:val="left"/>
@@ -713,7 +714,6 @@
     <w:lvl w:ilvl="8">
       <w:start w:val="1"/>
       <w:numFmt w:val="decimal"/>
-      <w:pStyle w:val="Heading9"/>
       <w:suff w:val="space"/>
       <w:lvlText w:val="%1.%2.%3.%4.%5.%6.%7.%8.%9"/>
       <w:lvlJc w:val="left"/>
@@ -1340,7 +1340,7 @@
     <w:lsdException w:name="Unresolved Mention" w:semiHidden="1" w:uiPriority="99" w:unhideWhenUsed="1"/>
     <w:lsdException w:name="Smart Link" w:semiHidden="1" w:uiPriority="99" w:unhideWhenUsed="1"/>
   </w:latentStyles>
-  <w:style w:type="paragraph" w:default="1" w:styleId="Normal">
+  <w:style w:type="paragraph" w:default="1" w:styleId="Normale">
     <w:name w:val="Normal"/>
     <w:qFormat/>
     <w:rsid w:val="007D65BA"/>
@@ -1348,19 +1348,16 @@
       <w:rFonts w:eastAsia="Meiryo"/>
     </w:rPr>
   </w:style>
-  <w:style w:type="paragraph" w:styleId="Heading1">
+  <w:style w:type="paragraph" w:styleId="Titolo1">
     <w:name w:val="heading 1"/>
-    <w:basedOn w:val="Normal"/>
-    <w:next w:val="BodyText"/>
+    <w:basedOn w:val="Normale"/>
+    <w:next w:val="Corpotesto"/>
     <w:uiPriority w:val="9"/>
     <w:qFormat/>
-    <w:rsid w:val="00D54AB2"/>
+    <w:rsid w:val="00E508A1"/>
     <w:pPr>
       <w:keepNext/>
       <w:keepLines/>
-      <w:numPr>
-        <w:numId w:val="12"/>
-      </w:numPr>
       <w:pBdr>
         <w:bottom w:val="single" w:sz="4" w:space="1" w:color="1F497D" w:themeColor="text2"/>
       </w:pBdr>
@@ -1376,20 +1373,17 @@
       <w:szCs w:val="32"/>
     </w:rPr>
   </w:style>
-  <w:style w:type="paragraph" w:styleId="Heading2">
+  <w:style w:type="paragraph" w:styleId="Titolo2">
     <w:name w:val="heading 2"/>
-    <w:basedOn w:val="Normal"/>
-    <w:next w:val="BodyText"/>
+    <w:basedOn w:val="Normale"/>
+    <w:next w:val="Corpotesto"/>
     <w:uiPriority w:val="9"/>
     <w:unhideWhenUsed/>
     <w:qFormat/>
+    <w:rsid w:val="00E508A1"/>
     <w:pPr>
       <w:keepNext/>
       <w:keepLines/>
-      <w:numPr>
-        <w:ilvl w:val="1"/>
-        <w:numId w:val="12"/>
-      </w:numPr>
       <w:spacing w:before="200" w:after="0"/>
       <w:outlineLvl w:val="1"/>
     </w:pPr>
@@ -1402,20 +1396,17 @@
       <w:szCs w:val="32"/>
     </w:rPr>
   </w:style>
-  <w:style w:type="paragraph" w:styleId="Heading3">
+  <w:style w:type="paragraph" w:styleId="Titolo3">
     <w:name w:val="heading 3"/>
-    <w:basedOn w:val="Normal"/>
-    <w:next w:val="BodyText"/>
+    <w:basedOn w:val="Normale"/>
+    <w:next w:val="Corpotesto"/>
     <w:uiPriority w:val="9"/>
     <w:unhideWhenUsed/>
     <w:qFormat/>
+    <w:rsid w:val="00E508A1"/>
     <w:pPr>
       <w:keepNext/>
       <w:keepLines/>
-      <w:numPr>
-        <w:ilvl w:val="2"/>
-        <w:numId w:val="12"/>
-      </w:numPr>
       <w:spacing w:before="200" w:after="0"/>
       <w:outlineLvl w:val="2"/>
     </w:pPr>
@@ -1428,20 +1419,17 @@
       <w:szCs w:val="28"/>
     </w:rPr>
   </w:style>
-  <w:style w:type="paragraph" w:styleId="Heading4">
+  <w:style w:type="paragraph" w:styleId="Titolo4">
     <w:name w:val="heading 4"/>
-    <w:basedOn w:val="Normal"/>
-    <w:next w:val="BodyText"/>
+    <w:basedOn w:val="Normale"/>
+    <w:next w:val="Corpotesto"/>
     <w:uiPriority w:val="9"/>
     <w:unhideWhenUsed/>
     <w:qFormat/>
+    <w:rsid w:val="00E508A1"/>
     <w:pPr>
       <w:keepNext/>
       <w:keepLines/>
-      <w:numPr>
-        <w:ilvl w:val="3"/>
-        <w:numId w:val="12"/>
-      </w:numPr>
       <w:spacing w:before="200" w:after="0"/>
       <w:outlineLvl w:val="3"/>
     </w:pPr>
@@ -1452,21 +1440,17 @@
       <w:color w:val="4F81BD" w:themeColor="accent1"/>
     </w:rPr>
   </w:style>
-  <w:style w:type="paragraph" w:styleId="Heading5">
+  <w:style w:type="paragraph" w:styleId="Titolo5">
     <w:name w:val="heading 5"/>
-    <w:basedOn w:val="Normal"/>
-    <w:next w:val="BodyText"/>
+    <w:basedOn w:val="Normale"/>
+    <w:next w:val="Corpotesto"/>
     <w:uiPriority w:val="9"/>
     <w:unhideWhenUsed/>
     <w:qFormat/>
-    <w:rsid w:val="009F79DB"/>
+    <w:rsid w:val="00E508A1"/>
     <w:pPr>
       <w:keepNext/>
       <w:keepLines/>
-      <w:numPr>
-        <w:ilvl w:val="4"/>
-        <w:numId w:val="12"/>
-      </w:numPr>
       <w:spacing w:before="200" w:after="0"/>
       <w:outlineLvl w:val="4"/>
     </w:pPr>
@@ -1476,20 +1460,17 @@
       <w:color w:val="4F81BD" w:themeColor="accent1"/>
     </w:rPr>
   </w:style>
-  <w:style w:type="paragraph" w:styleId="Heading6">
+  <w:style w:type="paragraph" w:styleId="Titolo6">
     <w:name w:val="heading 6"/>
-    <w:basedOn w:val="Normal"/>
-    <w:next w:val="BodyText"/>
+    <w:basedOn w:val="Normale"/>
+    <w:next w:val="Corpotesto"/>
     <w:uiPriority w:val="9"/>
     <w:unhideWhenUsed/>
     <w:qFormat/>
+    <w:rsid w:val="00E508A1"/>
     <w:pPr>
       <w:keepNext/>
       <w:keepLines/>
-      <w:numPr>
-        <w:ilvl w:val="5"/>
-        <w:numId w:val="12"/>
-      </w:numPr>
       <w:spacing w:before="200" w:after="0"/>
       <w:outlineLvl w:val="5"/>
     </w:pPr>
@@ -1498,20 +1479,17 @@
       <w:color w:val="4F81BD" w:themeColor="accent1"/>
     </w:rPr>
   </w:style>
-  <w:style w:type="paragraph" w:styleId="Heading7">
+  <w:style w:type="paragraph" w:styleId="Titolo7">
     <w:name w:val="heading 7"/>
-    <w:basedOn w:val="Normal"/>
-    <w:next w:val="BodyText"/>
+    <w:basedOn w:val="Normale"/>
+    <w:next w:val="Corpotesto"/>
     <w:uiPriority w:val="9"/>
     <w:unhideWhenUsed/>
     <w:qFormat/>
+    <w:rsid w:val="00E508A1"/>
     <w:pPr>
       <w:keepNext/>
       <w:keepLines/>
-      <w:numPr>
-        <w:ilvl w:val="6"/>
-        <w:numId w:val="12"/>
-      </w:numPr>
       <w:spacing w:before="200" w:after="0"/>
       <w:outlineLvl w:val="6"/>
     </w:pPr>
@@ -1520,20 +1498,17 @@
       <w:color w:val="4F81BD" w:themeColor="accent1"/>
     </w:rPr>
   </w:style>
-  <w:style w:type="paragraph" w:styleId="Heading8">
+  <w:style w:type="paragraph" w:styleId="Titolo8">
     <w:name w:val="heading 8"/>
-    <w:basedOn w:val="Normal"/>
-    <w:next w:val="BodyText"/>
+    <w:basedOn w:val="Normale"/>
+    <w:next w:val="Corpotesto"/>
     <w:uiPriority w:val="9"/>
     <w:unhideWhenUsed/>
     <w:qFormat/>
+    <w:rsid w:val="00E508A1"/>
     <w:pPr>
       <w:keepNext/>
       <w:keepLines/>
-      <w:numPr>
-        <w:ilvl w:val="7"/>
-        <w:numId w:val="12"/>
-      </w:numPr>
       <w:spacing w:before="200" w:after="0"/>
       <w:outlineLvl w:val="7"/>
     </w:pPr>
@@ -1542,20 +1517,17 @@
       <w:color w:val="4F81BD" w:themeColor="accent1"/>
     </w:rPr>
   </w:style>
-  <w:style w:type="paragraph" w:styleId="Heading9">
+  <w:style w:type="paragraph" w:styleId="Titolo9">
     <w:name w:val="heading 9"/>
-    <w:basedOn w:val="Normal"/>
-    <w:next w:val="BodyText"/>
+    <w:basedOn w:val="Normale"/>
+    <w:next w:val="Corpotesto"/>
     <w:uiPriority w:val="9"/>
     <w:unhideWhenUsed/>
     <w:qFormat/>
+    <w:rsid w:val="00E508A1"/>
     <w:pPr>
       <w:keepNext/>
       <w:keepLines/>
-      <w:numPr>
-        <w:ilvl w:val="8"/>
-        <w:numId w:val="12"/>
-      </w:numPr>
       <w:spacing w:before="200" w:after="0"/>
       <w:outlineLvl w:val="8"/>
     </w:pPr>
@@ -1564,13 +1536,13 @@
       <w:color w:val="4F81BD" w:themeColor="accent1"/>
     </w:rPr>
   </w:style>
-  <w:style w:type="character" w:default="1" w:styleId="DefaultParagraphFont">
+  <w:style w:type="character" w:default="1" w:styleId="Carpredefinitoparagrafo">
     <w:name w:val="Default Paragraph Font"/>
     <w:uiPriority w:val="1"/>
     <w:semiHidden/>
     <w:unhideWhenUsed/>
   </w:style>
-  <w:style w:type="table" w:default="1" w:styleId="TableNormal">
+  <w:style w:type="table" w:default="1" w:styleId="Tabellanormale">
     <w:name w:val="Normal Table"/>
     <w:uiPriority w:val="99"/>
     <w:semiHidden/>
@@ -1585,16 +1557,16 @@
       </w:tblCellMar>
     </w:tblPr>
   </w:style>
-  <w:style w:type="numbering" w:default="1" w:styleId="NoList">
+  <w:style w:type="numbering" w:default="1" w:styleId="Nessunelenco">
     <w:name w:val="No List"/>
     <w:uiPriority w:val="99"/>
     <w:semiHidden/>
     <w:unhideWhenUsed/>
   </w:style>
-  <w:style w:type="paragraph" w:styleId="BodyText">
+  <w:style w:type="paragraph" w:styleId="Corpotesto">
     <w:name w:val="Body Text"/>
-    <w:basedOn w:val="Normal"/>
-    <w:link w:val="BodyTextChar"/>
+    <w:basedOn w:val="Normale"/>
+    <w:link w:val="CorpotestoCarattere"/>
     <w:qFormat/>
     <w:pPr>
       <w:spacing w:before="180" w:after="180"/>
@@ -1602,22 +1574,26 @@
   </w:style>
   <w:style w:type="paragraph" w:customStyle="1" w:styleId="FirstParagraph">
     <w:name w:val="First Paragraph"/>
-    <w:basedOn w:val="BodyText"/>
-    <w:next w:val="BodyText"/>
+    <w:basedOn w:val="Corpotesto"/>
+    <w:next w:val="Corpotesto"/>
     <w:qFormat/>
   </w:style>
   <w:style w:type="paragraph" w:customStyle="1" w:styleId="Compact">
     <w:name w:val="Compact"/>
-    <w:basedOn w:val="BodyText"/>
-    <w:qFormat/>
+    <w:basedOn w:val="Corpotesto"/>
+    <w:qFormat/>
+    <w:rsid w:val="00E508A1"/>
     <w:pPr>
       <w:spacing w:before="36" w:after="36"/>
     </w:pPr>
-  </w:style>
-  <w:style w:type="paragraph" w:styleId="Title">
+    <w:rPr>
+      <w:sz w:val="20"/>
+    </w:rPr>
+  </w:style>
+  <w:style w:type="paragraph" w:styleId="Titolo">
     <w:name w:val="Title"/>
-    <w:basedOn w:val="Normal"/>
-    <w:next w:val="BodyText"/>
+    <w:basedOn w:val="Normale"/>
+    <w:next w:val="Corpotesto"/>
     <w:qFormat/>
     <w:rsid w:val="007D65BA"/>
     <w:pPr>
@@ -1635,10 +1611,10 @@
       <w:szCs w:val="36"/>
     </w:rPr>
   </w:style>
-  <w:style w:type="paragraph" w:styleId="Subtitle">
+  <w:style w:type="paragraph" w:styleId="Sottotitolo">
     <w:name w:val="Subtitle"/>
-    <w:basedOn w:val="Title"/>
-    <w:next w:val="BodyText"/>
+    <w:basedOn w:val="Titolo"/>
+    <w:next w:val="Corpotesto"/>
     <w:qFormat/>
     <w:pPr>
       <w:spacing w:before="240"/>
@@ -1650,7 +1626,7 @@
   </w:style>
   <w:style w:type="paragraph" w:customStyle="1" w:styleId="Author">
     <w:name w:val="Author"/>
-    <w:next w:val="BodyText"/>
+    <w:next w:val="Corpotesto"/>
     <w:qFormat/>
     <w:pPr>
       <w:keepNext/>
@@ -1658,9 +1634,9 @@
       <w:jc w:val="center"/>
     </w:pPr>
   </w:style>
-  <w:style w:type="paragraph" w:styleId="Date">
+  <w:style w:type="paragraph" w:styleId="Data">
     <w:name w:val="Date"/>
-    <w:next w:val="BodyText"/>
+    <w:next w:val="Corpotesto"/>
     <w:qFormat/>
     <w:pPr>
       <w:keepNext/>
@@ -1670,8 +1646,8 @@
   </w:style>
   <w:style w:type="paragraph" w:customStyle="1" w:styleId="Abstract">
     <w:name w:val="Abstract"/>
-    <w:basedOn w:val="Normal"/>
-    <w:next w:val="BodyText"/>
+    <w:basedOn w:val="Normale"/>
+    <w:next w:val="Corpotesto"/>
     <w:qFormat/>
     <w:pPr>
       <w:keepNext/>
@@ -1683,15 +1659,15 @@
       <w:szCs w:val="20"/>
     </w:rPr>
   </w:style>
-  <w:style w:type="paragraph" w:styleId="Bibliography">
+  <w:style w:type="paragraph" w:styleId="Bibliografia">
     <w:name w:val="Bibliography"/>
-    <w:basedOn w:val="Normal"/>
-    <w:qFormat/>
-  </w:style>
-  <w:style w:type="paragraph" w:styleId="BlockText">
+    <w:basedOn w:val="Normale"/>
+    <w:qFormat/>
+  </w:style>
+  <w:style w:type="paragraph" w:styleId="Testodelblocco">
     <w:name w:val="Block Text"/>
-    <w:basedOn w:val="BodyText"/>
-    <w:next w:val="BodyText"/>
+    <w:basedOn w:val="Corpotesto"/>
+    <w:next w:val="Corpotesto"/>
     <w:uiPriority w:val="9"/>
     <w:unhideWhenUsed/>
     <w:qFormat/>
@@ -1705,9 +1681,9 @@
       <w:szCs w:val="20"/>
     </w:rPr>
   </w:style>
-  <w:style w:type="paragraph" w:styleId="FootnoteText">
+  <w:style w:type="paragraph" w:styleId="Testonotaapidipagina">
     <w:name w:val="footnote text"/>
-    <w:basedOn w:val="Normal"/>
+    <w:basedOn w:val="Normale"/>
     <w:uiPriority w:val="9"/>
     <w:unhideWhenUsed/>
     <w:qFormat/>
@@ -1754,7 +1730,7 @@
   </w:style>
   <w:style w:type="paragraph" w:customStyle="1" w:styleId="DefinitionTerm">
     <w:name w:val="Definition Term"/>
-    <w:basedOn w:val="Normal"/>
+    <w:basedOn w:val="Normale"/>
     <w:next w:val="Definition"/>
     <w:pPr>
       <w:keepNext/>
@@ -1767,12 +1743,12 @@
   </w:style>
   <w:style w:type="paragraph" w:customStyle="1" w:styleId="Definition">
     <w:name w:val="Definition"/>
-    <w:basedOn w:val="Normal"/>
-  </w:style>
-  <w:style w:type="paragraph" w:styleId="Caption">
+    <w:basedOn w:val="Normale"/>
+  </w:style>
+  <w:style w:type="paragraph" w:styleId="Didascalia">
     <w:name w:val="caption"/>
-    <w:basedOn w:val="Normal"/>
-    <w:link w:val="CaptionChar"/>
+    <w:basedOn w:val="Normale"/>
+    <w:link w:val="DidascaliaCarattere"/>
     <w:pPr>
       <w:spacing w:after="120"/>
     </w:pPr>
@@ -1782,18 +1758,18 @@
   </w:style>
   <w:style w:type="paragraph" w:customStyle="1" w:styleId="TableCaption">
     <w:name w:val="Table Caption"/>
-    <w:basedOn w:val="Caption"/>
+    <w:basedOn w:val="Didascalia"/>
     <w:pPr>
       <w:keepNext/>
     </w:pPr>
   </w:style>
   <w:style w:type="paragraph" w:customStyle="1" w:styleId="ImageCaption">
     <w:name w:val="Image Caption"/>
-    <w:basedOn w:val="Caption"/>
+    <w:basedOn w:val="Didascalia"/>
   </w:style>
   <w:style w:type="paragraph" w:customStyle="1" w:styleId="Figure">
     <w:name w:val="Figure"/>
-    <w:basedOn w:val="Normal"/>
+    <w:basedOn w:val="Normale"/>
   </w:style>
   <w:style w:type="paragraph" w:customStyle="1" w:styleId="CaptionedFigure">
     <w:name w:val="Captioned Figure"/>
@@ -1804,14 +1780,14 @@
       <w:jc w:val="center"/>
     </w:pPr>
   </w:style>
-  <w:style w:type="character" w:customStyle="1" w:styleId="CaptionChar">
-    <w:name w:val="Caption Char"/>
-    <w:basedOn w:val="DefaultParagraphFont"/>
-    <w:link w:val="Caption"/>
+  <w:style w:type="character" w:customStyle="1" w:styleId="DidascaliaCarattere">
+    <w:name w:val="Didascalia Carattere"/>
+    <w:basedOn w:val="Carpredefinitoparagrafo"/>
+    <w:link w:val="Didascalia"/>
   </w:style>
   <w:style w:type="character" w:customStyle="1" w:styleId="VerbatimChar">
     <w:name w:val="Verbatim Char"/>
-    <w:basedOn w:val="CaptionChar"/>
+    <w:basedOn w:val="DidascaliaCarattere"/>
     <w:link w:val="SourceCode"/>
     <w:rsid w:val="009F5B49"/>
     <w:rPr>
@@ -1819,32 +1795,29 @@
       <w:shd w:val="clear" w:color="auto" w:fill="F2F2F2" w:themeFill="background1" w:themeFillShade="F2"/>
     </w:rPr>
   </w:style>
-  <w:style w:type="character" w:styleId="FootnoteReference">
+  <w:style w:type="character" w:styleId="Rimandonotaapidipagina">
     <w:name w:val="footnote reference"/>
-    <w:basedOn w:val="CaptionChar"/>
+    <w:basedOn w:val="DidascaliaCarattere"/>
     <w:rPr>
       <w:vertAlign w:val="superscript"/>
     </w:rPr>
   </w:style>
-  <w:style w:type="character" w:styleId="Hyperlink">
+  <w:style w:type="character" w:styleId="Collegamentoipertestuale">
     <w:name w:val="Hyperlink"/>
-    <w:basedOn w:val="CaptionChar"/>
+    <w:basedOn w:val="DidascaliaCarattere"/>
     <w:rPr>
       <w:color w:val="4F81BD" w:themeColor="accent1"/>
     </w:rPr>
   </w:style>
-  <w:style w:type="paragraph" w:styleId="TOCHeading">
+  <w:style w:type="paragraph" w:styleId="Titolosommario">
     <w:name w:val="TOC Heading"/>
-    <w:basedOn w:val="Heading1"/>
-    <w:next w:val="BodyText"/>
+    <w:basedOn w:val="Titolo1"/>
+    <w:next w:val="Corpotesto"/>
     <w:uiPriority w:val="39"/>
     <w:unhideWhenUsed/>
     <w:qFormat/>
     <w:rsid w:val="003E7207"/>
     <w:pPr>
-      <w:numPr>
-        <w:numId w:val="0"/>
-      </w:numPr>
       <w:spacing w:before="240" w:line="259" w:lineRule="auto"/>
       <w:outlineLvl w:val="9"/>
     </w:pPr>
@@ -1854,10 +1827,10 @@
       <w:color w:val="365F91" w:themeColor="accent1" w:themeShade="BF"/>
     </w:rPr>
   </w:style>
-  <w:style w:type="paragraph" w:styleId="Header">
+  <w:style w:type="paragraph" w:styleId="Intestazione">
     <w:name w:val="header"/>
-    <w:basedOn w:val="Normal"/>
-    <w:link w:val="HeaderChar"/>
+    <w:basedOn w:val="Normale"/>
+    <w:link w:val="IntestazioneCarattere"/>
     <w:unhideWhenUsed/>
     <w:rsid w:val="007D65BA"/>
     <w:pPr>
@@ -1868,16 +1841,16 @@
       <w:snapToGrid w:val="0"/>
     </w:pPr>
   </w:style>
-  <w:style w:type="character" w:customStyle="1" w:styleId="HeaderChar">
-    <w:name w:val="Header Char"/>
-    <w:basedOn w:val="DefaultParagraphFont"/>
-    <w:link w:val="Header"/>
+  <w:style w:type="character" w:customStyle="1" w:styleId="IntestazioneCarattere">
+    <w:name w:val="Intestazione Carattere"/>
+    <w:basedOn w:val="Carpredefinitoparagrafo"/>
+    <w:link w:val="Intestazione"/>
     <w:rsid w:val="007D65BA"/>
   </w:style>
-  <w:style w:type="paragraph" w:styleId="Footer">
+  <w:style w:type="paragraph" w:styleId="Pidipagina">
     <w:name w:val="footer"/>
-    <w:basedOn w:val="Normal"/>
-    <w:link w:val="FooterChar"/>
+    <w:basedOn w:val="Normale"/>
+    <w:link w:val="PidipaginaCarattere"/>
     <w:unhideWhenUsed/>
     <w:rsid w:val="007D65BA"/>
     <w:pPr>
@@ -1888,10 +1861,10 @@
       <w:snapToGrid w:val="0"/>
     </w:pPr>
   </w:style>
-  <w:style w:type="character" w:customStyle="1" w:styleId="FooterChar">
-    <w:name w:val="Footer Char"/>
-    <w:basedOn w:val="DefaultParagraphFont"/>
-    <w:link w:val="Footer"/>
+  <w:style w:type="character" w:customStyle="1" w:styleId="PidipaginaCarattere">
+    <w:name w:val="Piè di pagina Carattere"/>
+    <w:basedOn w:val="Carpredefinitoparagrafo"/>
+    <w:link w:val="Pidipagina"/>
     <w:rsid w:val="007D65BA"/>
   </w:style>
   <w:style w:type="paragraph" w:customStyle="1" w:styleId="SourceCode">
@@ -1911,10 +1884,10 @@
       <w:rFonts w:eastAsia="MS Gothic"/>
     </w:rPr>
   </w:style>
-  <w:style w:type="character" w:customStyle="1" w:styleId="BodyTextChar">
-    <w:name w:val="Body Text Char"/>
-    <w:basedOn w:val="DefaultParagraphFont"/>
-    <w:link w:val="BodyText"/>
+  <w:style w:type="character" w:customStyle="1" w:styleId="CorpotestoCarattere">
+    <w:name w:val="Corpo testo Carattere"/>
+    <w:basedOn w:val="Carpredefinitoparagrafo"/>
+    <w:link w:val="Corpotesto"/>
     <w:rsid w:val="000C65F7"/>
     <w:rPr>
       <w:rFonts w:eastAsia="Meiryo"/>

</xml_diff>